<commit_message>
Codice + Revisione Documenti
</commit_message>
<xml_diff>
--- a/DOCUMENTAZIONE/3 - System Design.docx
+++ b/DOCUMENTAZIONE/3 - System Design.docx
@@ -836,6 +836,108 @@
                 <w:szCs w:val="20"/>
               </w:rPr>
               <w:t>Aggiunto Servizi dei sottoinsieme e altro</w:t>
+            </w:r>
+          </w:p>
+        </w:tc>
+        <w:tc>
+          <w:tcPr>
+            <w:tcW w:w="3320" w:type="dxa"/>
+            <w:tcBorders>
+              <w:left w:val="single" w:sz="4" w:space="0" w:color="000000"/>
+              <w:bottom w:val="single" w:sz="4" w:space="0" w:color="000000"/>
+              <w:right w:val="single" w:sz="4" w:space="0" w:color="000000"/>
+            </w:tcBorders>
+            <w:vAlign w:val="center"/>
+          </w:tcPr>
+          <w:p>
+            <w:pPr>
+              <w:pStyle w:val="Standard"/>
+              <w:widowControl w:val="false"/>
+              <w:suppressAutoHyphens w:val="true"/>
+              <w:spacing w:before="0" w:after="0"/>
+              <w:jc w:val="center"/>
+              <w:rPr>
+                <w:rFonts w:eastAsia="SimSun"/>
+                <w:szCs w:val="16"/>
+                <w:lang w:val="it-IT"/>
+              </w:rPr>
+            </w:pPr>
+            <w:r>
+              <w:rPr>
+                <w:rFonts w:eastAsia="SimSun"/>
+                <w:szCs w:val="16"/>
+                <w:lang w:val="it-IT"/>
+              </w:rPr>
+              <w:t>Nisivoccia Giuseppe</w:t>
+            </w:r>
+          </w:p>
+        </w:tc>
+      </w:tr>
+      <w:tr>
+        <w:trPr>
+          <w:trHeight w:val="717" w:hRule="atLeast"/>
+        </w:trPr>
+        <w:tc>
+          <w:tcPr>
+            <w:tcW w:w="3319" w:type="dxa"/>
+            <w:tcBorders>
+              <w:left w:val="single" w:sz="4" w:space="0" w:color="000000"/>
+              <w:bottom w:val="single" w:sz="4" w:space="0" w:color="000000"/>
+              <w:right w:val="single" w:sz="4" w:space="0" w:color="000000"/>
+            </w:tcBorders>
+            <w:vAlign w:val="center"/>
+          </w:tcPr>
+          <w:p>
+            <w:pPr>
+              <w:pStyle w:val="Standard"/>
+              <w:widowControl w:val="false"/>
+              <w:suppressAutoHyphens w:val="true"/>
+              <w:spacing w:before="0" w:after="0"/>
+              <w:jc w:val="center"/>
+              <w:rPr>
+                <w:rFonts w:eastAsia="SimSun"/>
+                <w:sz w:val="32"/>
+              </w:rPr>
+            </w:pPr>
+            <w:r>
+              <w:rPr>
+                <w:rFonts w:eastAsia="SimSun"/>
+                <w:sz w:val="32"/>
+              </w:rPr>
+              <w:t>12/10/2021</w:t>
+            </w:r>
+          </w:p>
+        </w:tc>
+        <w:tc>
+          <w:tcPr>
+            <w:tcW w:w="3319" w:type="dxa"/>
+            <w:tcBorders>
+              <w:left w:val="single" w:sz="4" w:space="0" w:color="000000"/>
+              <w:bottom w:val="single" w:sz="4" w:space="0" w:color="000000"/>
+              <w:right w:val="single" w:sz="4" w:space="0" w:color="000000"/>
+            </w:tcBorders>
+            <w:vAlign w:val="center"/>
+          </w:tcPr>
+          <w:p>
+            <w:pPr>
+              <w:pStyle w:val="Standard"/>
+              <w:widowControl w:val="false"/>
+              <w:suppressAutoHyphens w:val="true"/>
+              <w:spacing w:before="0" w:after="0"/>
+              <w:jc w:val="center"/>
+              <w:rPr>
+                <w:rFonts w:eastAsia="SimSun"/>
+                <w:sz w:val="28"/>
+                <w:szCs w:val="20"/>
+              </w:rPr>
+            </w:pPr>
+            <w:r>
+              <w:rPr>
+                <w:rFonts w:eastAsia="SimSun"/>
+                <w:sz w:val="28"/>
+                <w:szCs w:val="20"/>
+              </w:rPr>
+              <w:t>Revisione documento</w:t>
             </w:r>
           </w:p>
         </w:tc>
@@ -3980,8 +4082,8 @@
         <w:gridCol w:w="1601"/>
         <w:gridCol w:w="1611"/>
         <w:gridCol w:w="1605"/>
-        <w:gridCol w:w="1702"/>
-        <w:gridCol w:w="1589"/>
+        <w:gridCol w:w="1703"/>
+        <w:gridCol w:w="1588"/>
         <w:gridCol w:w="1697"/>
       </w:tblGrid>
       <w:tr>
@@ -4081,7 +4183,7 @@
         </w:tc>
         <w:tc>
           <w:tcPr>
-            <w:tcW w:w="1702" w:type="dxa"/>
+            <w:tcW w:w="1703" w:type="dxa"/>
             <w:tcBorders>
               <w:top w:val="single" w:sz="2" w:space="0" w:color="000000"/>
               <w:left w:val="single" w:sz="2" w:space="0" w:color="000000"/>
@@ -4129,7 +4231,7 @@
         </w:tc>
         <w:tc>
           <w:tcPr>
-            <w:tcW w:w="1589" w:type="dxa"/>
+            <w:tcW w:w="1588" w:type="dxa"/>
             <w:tcBorders>
               <w:top w:val="single" w:sz="2" w:space="0" w:color="000000"/>
               <w:left w:val="single" w:sz="2" w:space="0" w:color="000000"/>
@@ -4433,7 +4535,7 @@
         </w:tc>
         <w:tc>
           <w:tcPr>
-            <w:tcW w:w="1702" w:type="dxa"/>
+            <w:tcW w:w="1703" w:type="dxa"/>
             <w:tcBorders>
               <w:left w:val="single" w:sz="2" w:space="0" w:color="000000"/>
               <w:bottom w:val="single" w:sz="2" w:space="0" w:color="000000"/>
@@ -4504,7 +4606,7 @@
         </w:tc>
         <w:tc>
           <w:tcPr>
-            <w:tcW w:w="1589" w:type="dxa"/>
+            <w:tcW w:w="1588" w:type="dxa"/>
             <w:tcBorders>
               <w:left w:val="single" w:sz="2" w:space="0" w:color="000000"/>
               <w:bottom w:val="single" w:sz="2" w:space="0" w:color="000000"/>
@@ -4821,7 +4923,7 @@
         </w:tc>
         <w:tc>
           <w:tcPr>
-            <w:tcW w:w="1702" w:type="dxa"/>
+            <w:tcW w:w="1703" w:type="dxa"/>
             <w:tcBorders>
               <w:left w:val="single" w:sz="2" w:space="0" w:color="000000"/>
               <w:bottom w:val="single" w:sz="2" w:space="0" w:color="000000"/>
@@ -4848,7 +4950,7 @@
         </w:tc>
         <w:tc>
           <w:tcPr>
-            <w:tcW w:w="1589" w:type="dxa"/>
+            <w:tcW w:w="1588" w:type="dxa"/>
             <w:tcBorders>
               <w:left w:val="single" w:sz="2" w:space="0" w:color="000000"/>
               <w:bottom w:val="single" w:sz="2" w:space="0" w:color="000000"/>
@@ -5036,6 +5138,52 @@
                 <w:szCs w:val="14"/>
               </w:rPr>
               <w:t>Visualizza segnalazione</w:t>
+            </w:r>
+          </w:p>
+          <w:p>
+            <w:pPr>
+              <w:pStyle w:val="Contenutotabella"/>
+              <w:widowControl w:val="false"/>
+              <w:numPr>
+                <w:ilvl w:val="0"/>
+                <w:numId w:val="5"/>
+              </w:numPr>
+              <w:bidi w:val="0"/>
+              <w:jc w:val="left"/>
+              <w:rPr>
+                <w:sz w:val="14"/>
+                <w:szCs w:val="14"/>
+              </w:rPr>
+            </w:pPr>
+            <w:r>
+              <w:rPr>
+                <w:sz w:val="14"/>
+                <w:szCs w:val="14"/>
+              </w:rPr>
+              <w:t>AccettaSegnalazione</w:t>
+            </w:r>
+          </w:p>
+          <w:p>
+            <w:pPr>
+              <w:pStyle w:val="Contenutotabella"/>
+              <w:widowControl w:val="false"/>
+              <w:numPr>
+                <w:ilvl w:val="0"/>
+                <w:numId w:val="5"/>
+              </w:numPr>
+              <w:bidi w:val="0"/>
+              <w:jc w:val="left"/>
+              <w:rPr>
+                <w:sz w:val="14"/>
+                <w:szCs w:val="14"/>
+              </w:rPr>
+            </w:pPr>
+            <w:r>
+              <w:rPr>
+                <w:sz w:val="14"/>
+                <w:szCs w:val="14"/>
+              </w:rPr>
+              <w:t>RifiutaSegnalazione</w:t>
             </w:r>
           </w:p>
         </w:tc>
@@ -5151,7 +5299,7 @@
         </w:tc>
         <w:tc>
           <w:tcPr>
-            <w:tcW w:w="1702" w:type="dxa"/>
+            <w:tcW w:w="1703" w:type="dxa"/>
             <w:tcBorders>
               <w:left w:val="single" w:sz="2" w:space="0" w:color="000000"/>
               <w:bottom w:val="single" w:sz="2" w:space="0" w:color="000000"/>
@@ -5183,7 +5331,7 @@
         </w:tc>
         <w:tc>
           <w:tcPr>
-            <w:tcW w:w="1589" w:type="dxa"/>
+            <w:tcW w:w="1588" w:type="dxa"/>
             <w:tcBorders>
               <w:left w:val="single" w:sz="2" w:space="0" w:color="000000"/>
               <w:bottom w:val="single" w:sz="2" w:space="0" w:color="000000"/>
@@ -5306,7 +5454,7 @@
                 <w:sz w:val="14"/>
                 <w:szCs w:val="14"/>
               </w:rPr>
-              <w:t>Kick utente</w:t>
+              <w:t>Visualizza Utenti</w:t>
             </w:r>
           </w:p>
           <w:p>
@@ -5315,9 +5463,10 @@
               <w:widowControl w:val="false"/>
               <w:numPr>
                 <w:ilvl w:val="0"/>
-                <w:numId w:val="5"/>
+                <w:numId w:val="0"/>
               </w:numPr>
               <w:bidi w:val="0"/>
+              <w:ind w:left="360" w:hanging="0"/>
               <w:jc w:val="left"/>
               <w:rPr>
                 <w:sz w:val="14"/>
@@ -5329,168 +5478,6 @@
                 <w:sz w:val="14"/>
                 <w:szCs w:val="14"/>
               </w:rPr>
-              <w:t>Aggiungi moderatore</w:t>
-            </w:r>
-          </w:p>
-          <w:p>
-            <w:pPr>
-              <w:pStyle w:val="Contenutotabella"/>
-              <w:widowControl w:val="false"/>
-              <w:numPr>
-                <w:ilvl w:val="0"/>
-                <w:numId w:val="5"/>
-              </w:numPr>
-              <w:bidi w:val="0"/>
-              <w:jc w:val="left"/>
-              <w:rPr>
-                <w:sz w:val="14"/>
-                <w:szCs w:val="14"/>
-              </w:rPr>
-            </w:pPr>
-            <w:r>
-              <w:rPr>
-                <w:sz w:val="14"/>
-                <w:szCs w:val="14"/>
-              </w:rPr>
-              <w:t>Rimuovi moderatore</w:t>
-            </w:r>
-          </w:p>
-          <w:p>
-            <w:pPr>
-              <w:pStyle w:val="Contenutotabella"/>
-              <w:widowControl w:val="false"/>
-              <w:numPr>
-                <w:ilvl w:val="0"/>
-                <w:numId w:val="5"/>
-              </w:numPr>
-              <w:bidi w:val="0"/>
-              <w:jc w:val="left"/>
-              <w:rPr>
-                <w:sz w:val="14"/>
-                <w:szCs w:val="14"/>
-              </w:rPr>
-            </w:pPr>
-            <w:r>
-              <w:rPr>
-                <w:sz w:val="14"/>
-                <w:szCs w:val="14"/>
-              </w:rPr>
-              <w:t>Rimuovi segnalazione</w:t>
-            </w:r>
-          </w:p>
-          <w:p>
-            <w:pPr>
-              <w:pStyle w:val="Contenutotabella"/>
-              <w:widowControl w:val="false"/>
-              <w:numPr>
-                <w:ilvl w:val="0"/>
-                <w:numId w:val="5"/>
-              </w:numPr>
-              <w:bidi w:val="0"/>
-              <w:jc w:val="left"/>
-              <w:rPr>
-                <w:sz w:val="14"/>
-                <w:szCs w:val="14"/>
-              </w:rPr>
-            </w:pPr>
-            <w:r>
-              <w:rPr>
-                <w:sz w:val="14"/>
-                <w:szCs w:val="14"/>
-              </w:rPr>
-              <w:t>Visualizza Segnalazione</w:t>
-            </w:r>
-          </w:p>
-          <w:p>
-            <w:pPr>
-              <w:pStyle w:val="Contenutotabella"/>
-              <w:widowControl w:val="false"/>
-              <w:numPr>
-                <w:ilvl w:val="0"/>
-                <w:numId w:val="5"/>
-              </w:numPr>
-              <w:bidi w:val="0"/>
-              <w:jc w:val="left"/>
-              <w:rPr>
-                <w:sz w:val="14"/>
-                <w:szCs w:val="14"/>
-              </w:rPr>
-            </w:pPr>
-            <w:r>
-              <w:rPr>
-                <w:sz w:val="14"/>
-                <w:szCs w:val="14"/>
-              </w:rPr>
-              <w:t>Visualizza Segnalazioni</w:t>
-            </w:r>
-          </w:p>
-          <w:p>
-            <w:pPr>
-              <w:pStyle w:val="Contenutotabella"/>
-              <w:widowControl w:val="false"/>
-              <w:numPr>
-                <w:ilvl w:val="0"/>
-                <w:numId w:val="5"/>
-              </w:numPr>
-              <w:bidi w:val="0"/>
-              <w:jc w:val="left"/>
-              <w:rPr>
-                <w:sz w:val="14"/>
-                <w:szCs w:val="14"/>
-              </w:rPr>
-            </w:pPr>
-            <w:r>
-              <w:rPr>
-                <w:sz w:val="14"/>
-                <w:szCs w:val="14"/>
-              </w:rPr>
-              <w:t>Visualizza Utenti</w:t>
-            </w:r>
-          </w:p>
-          <w:p>
-            <w:pPr>
-              <w:pStyle w:val="Contenutotabella"/>
-              <w:widowControl w:val="false"/>
-              <w:numPr>
-                <w:ilvl w:val="0"/>
-                <w:numId w:val="5"/>
-              </w:numPr>
-              <w:bidi w:val="0"/>
-              <w:jc w:val="left"/>
-              <w:rPr>
-                <w:sz w:val="14"/>
-                <w:szCs w:val="14"/>
-              </w:rPr>
-            </w:pPr>
-            <w:r>
-              <w:rPr>
-                <w:sz w:val="14"/>
-                <w:szCs w:val="14"/>
-              </w:rPr>
-              <w:t>Visualizza moderatori</w:t>
-            </w:r>
-          </w:p>
-          <w:p>
-            <w:pPr>
-              <w:pStyle w:val="Contenutotabella"/>
-              <w:widowControl w:val="false"/>
-              <w:numPr>
-                <w:ilvl w:val="0"/>
-                <w:numId w:val="5"/>
-              </w:numPr>
-              <w:bidi w:val="0"/>
-              <w:jc w:val="left"/>
-              <w:rPr>
-                <w:sz w:val="14"/>
-                <w:szCs w:val="14"/>
-              </w:rPr>
-            </w:pPr>
-            <w:r>
-              <w:rPr>
-                <w:sz w:val="14"/>
-                <w:szCs w:val="14"/>
-              </w:rPr>
-              <w:t>Accetta segnalazione</w:t>
             </w:r>
           </w:p>
         </w:tc>
@@ -5586,9 +5573,10 @@
               <w:widowControl w:val="false"/>
               <w:numPr>
                 <w:ilvl w:val="0"/>
-                <w:numId w:val="5"/>
+                <w:numId w:val="0"/>
               </w:numPr>
               <w:bidi w:val="0"/>
+              <w:ind w:left="360" w:hanging="0"/>
               <w:jc w:val="left"/>
               <w:rPr>
                 <w:sz w:val="14"/>
@@ -5600,9 +5588,17 @@
                 <w:sz w:val="14"/>
                 <w:szCs w:val="14"/>
               </w:rPr>
-              <w:t>VisualizzaNotifiche</w:t>
-            </w:r>
-          </w:p>
+            </w:r>
+          </w:p>
+        </w:tc>
+        <w:tc>
+          <w:tcPr>
+            <w:tcW w:w="1703" w:type="dxa"/>
+            <w:tcBorders>
+              <w:left w:val="single" w:sz="2" w:space="0" w:color="000000"/>
+              <w:bottom w:val="single" w:sz="2" w:space="0" w:color="000000"/>
+            </w:tcBorders>
+          </w:tcPr>
           <w:p>
             <w:pPr>
               <w:pStyle w:val="Contenutotabella"/>
@@ -5623,13 +5619,36 @@
                 <w:sz w:val="14"/>
                 <w:szCs w:val="14"/>
               </w:rPr>
-              <w:t>VisualizzaNotifica</w:t>
+              <w:t>Ricerca</w:t>
+            </w:r>
+          </w:p>
+          <w:p>
+            <w:pPr>
+              <w:pStyle w:val="Contenutotabella"/>
+              <w:widowControl w:val="false"/>
+              <w:numPr>
+                <w:ilvl w:val="0"/>
+                <w:numId w:val="0"/>
+              </w:numPr>
+              <w:bidi w:val="0"/>
+              <w:ind w:left="360" w:hanging="0"/>
+              <w:jc w:val="left"/>
+              <w:rPr>
+                <w:sz w:val="14"/>
+                <w:szCs w:val="14"/>
+              </w:rPr>
+            </w:pPr>
+            <w:r>
+              <w:rPr>
+                <w:sz w:val="14"/>
+                <w:szCs w:val="14"/>
+              </w:rPr>
             </w:r>
           </w:p>
         </w:tc>
         <w:tc>
           <w:tcPr>
-            <w:tcW w:w="1702" w:type="dxa"/>
+            <w:tcW w:w="1588" w:type="dxa"/>
             <w:tcBorders>
               <w:left w:val="single" w:sz="2" w:space="0" w:color="000000"/>
               <w:bottom w:val="single" w:sz="2" w:space="0" w:color="000000"/>
@@ -5664,9 +5683,10 @@
               <w:widowControl w:val="false"/>
               <w:numPr>
                 <w:ilvl w:val="0"/>
-                <w:numId w:val="5"/>
+                <w:numId w:val="0"/>
               </w:numPr>
               <w:bidi w:val="0"/>
+              <w:ind w:left="360" w:hanging="0"/>
               <w:jc w:val="left"/>
               <w:rPr>
                 <w:sz w:val="14"/>
@@ -5678,154 +5698,6 @@
                 <w:sz w:val="14"/>
                 <w:szCs w:val="14"/>
               </w:rPr>
-              <w:t>VisualizzaNotifiche</w:t>
-            </w:r>
-          </w:p>
-          <w:p>
-            <w:pPr>
-              <w:pStyle w:val="Contenutotabella"/>
-              <w:widowControl w:val="false"/>
-              <w:numPr>
-                <w:ilvl w:val="0"/>
-                <w:numId w:val="5"/>
-              </w:numPr>
-              <w:bidi w:val="0"/>
-              <w:jc w:val="left"/>
-              <w:rPr>
-                <w:sz w:val="14"/>
-                <w:szCs w:val="14"/>
-              </w:rPr>
-            </w:pPr>
-            <w:r>
-              <w:rPr>
-                <w:sz w:val="14"/>
-                <w:szCs w:val="14"/>
-              </w:rPr>
-              <w:t>VisualizzaNotifica</w:t>
-            </w:r>
-          </w:p>
-          <w:p>
-            <w:pPr>
-              <w:pStyle w:val="Contenutotabella"/>
-              <w:widowControl w:val="false"/>
-              <w:numPr>
-                <w:ilvl w:val="0"/>
-                <w:numId w:val="5"/>
-              </w:numPr>
-              <w:bidi w:val="0"/>
-              <w:jc w:val="left"/>
-              <w:rPr>
-                <w:sz w:val="14"/>
-                <w:szCs w:val="14"/>
-              </w:rPr>
-            </w:pPr>
-            <w:r>
-              <w:rPr>
-                <w:sz w:val="14"/>
-                <w:szCs w:val="14"/>
-              </w:rPr>
-              <w:t>VisualizzaHomepage</w:t>
-            </w:r>
-          </w:p>
-        </w:tc>
-        <w:tc>
-          <w:tcPr>
-            <w:tcW w:w="1589" w:type="dxa"/>
-            <w:tcBorders>
-              <w:left w:val="single" w:sz="2" w:space="0" w:color="000000"/>
-              <w:bottom w:val="single" w:sz="2" w:space="0" w:color="000000"/>
-            </w:tcBorders>
-          </w:tcPr>
-          <w:p>
-            <w:pPr>
-              <w:pStyle w:val="Contenutotabella"/>
-              <w:widowControl w:val="false"/>
-              <w:numPr>
-                <w:ilvl w:val="0"/>
-                <w:numId w:val="5"/>
-              </w:numPr>
-              <w:bidi w:val="0"/>
-              <w:jc w:val="left"/>
-              <w:rPr>
-                <w:sz w:val="14"/>
-                <w:szCs w:val="14"/>
-              </w:rPr>
-            </w:pPr>
-            <w:r>
-              <w:rPr>
-                <w:sz w:val="14"/>
-                <w:szCs w:val="14"/>
-              </w:rPr>
-              <w:t>Ricerca</w:t>
-            </w:r>
-          </w:p>
-          <w:p>
-            <w:pPr>
-              <w:pStyle w:val="Contenutotabella"/>
-              <w:widowControl w:val="false"/>
-              <w:numPr>
-                <w:ilvl w:val="0"/>
-                <w:numId w:val="5"/>
-              </w:numPr>
-              <w:bidi w:val="0"/>
-              <w:jc w:val="left"/>
-              <w:rPr>
-                <w:sz w:val="14"/>
-                <w:szCs w:val="14"/>
-              </w:rPr>
-            </w:pPr>
-            <w:r>
-              <w:rPr>
-                <w:sz w:val="14"/>
-                <w:szCs w:val="14"/>
-              </w:rPr>
-              <w:t>VisualizzaNotifiche</w:t>
-            </w:r>
-          </w:p>
-          <w:p>
-            <w:pPr>
-              <w:pStyle w:val="Contenutotabella"/>
-              <w:widowControl w:val="false"/>
-              <w:numPr>
-                <w:ilvl w:val="0"/>
-                <w:numId w:val="5"/>
-              </w:numPr>
-              <w:bidi w:val="0"/>
-              <w:jc w:val="left"/>
-              <w:rPr>
-                <w:sz w:val="14"/>
-                <w:szCs w:val="14"/>
-              </w:rPr>
-            </w:pPr>
-            <w:r>
-              <w:rPr>
-                <w:sz w:val="14"/>
-                <w:szCs w:val="14"/>
-              </w:rPr>
-              <w:t>VisualizzaNotifica</w:t>
-            </w:r>
-          </w:p>
-          <w:p>
-            <w:pPr>
-              <w:pStyle w:val="Contenutotabella"/>
-              <w:widowControl w:val="false"/>
-              <w:numPr>
-                <w:ilvl w:val="0"/>
-                <w:numId w:val="5"/>
-              </w:numPr>
-              <w:bidi w:val="0"/>
-              <w:jc w:val="left"/>
-              <w:rPr>
-                <w:sz w:val="14"/>
-                <w:szCs w:val="14"/>
-              </w:rPr>
-            </w:pPr>
-            <w:r>
-              <w:rPr>
-                <w:sz w:val="14"/>
-                <w:szCs w:val="14"/>
-              </w:rPr>
-              <w:t>VisualizzaHomePageAdmin</w:t>
             </w:r>
           </w:p>
         </w:tc>
@@ -5867,9 +5739,10 @@
               <w:widowControl w:val="false"/>
               <w:numPr>
                 <w:ilvl w:val="0"/>
-                <w:numId w:val="5"/>
+                <w:numId w:val="0"/>
               </w:numPr>
               <w:bidi w:val="0"/>
+              <w:ind w:left="360" w:hanging="0"/>
               <w:jc w:val="left"/>
               <w:rPr>
                 <w:sz w:val="14"/>
@@ -5881,30 +5754,6 @@
                 <w:sz w:val="14"/>
                 <w:szCs w:val="14"/>
               </w:rPr>
-              <w:t>VisualizzaNotifiche</w:t>
-            </w:r>
-          </w:p>
-          <w:p>
-            <w:pPr>
-              <w:pStyle w:val="Contenutotabella"/>
-              <w:widowControl w:val="false"/>
-              <w:numPr>
-                <w:ilvl w:val="0"/>
-                <w:numId w:val="5"/>
-              </w:numPr>
-              <w:bidi w:val="0"/>
-              <w:jc w:val="left"/>
-              <w:rPr>
-                <w:sz w:val="14"/>
-                <w:szCs w:val="14"/>
-              </w:rPr>
-            </w:pPr>
-            <w:r>
-              <w:rPr>
-                <w:sz w:val="14"/>
-                <w:szCs w:val="14"/>
-              </w:rPr>
-              <w:t>VisualizzaNotifica</w:t>
             </w:r>
           </w:p>
         </w:tc>
@@ -5977,9 +5826,10 @@
               <w:widowControl w:val="false"/>
               <w:numPr>
                 <w:ilvl w:val="0"/>
-                <w:numId w:val="7"/>
+                <w:numId w:val="0"/>
               </w:numPr>
               <w:bidi w:val="0"/>
+              <w:ind w:left="360" w:hanging="0"/>
               <w:jc w:val="left"/>
               <w:rPr>
                 <w:sz w:val="14"/>
@@ -5991,13 +5841,12 @@
                 <w:sz w:val="14"/>
                 <w:szCs w:val="14"/>
               </w:rPr>
-              <w:t>VisualizzaPost</w:t>
             </w:r>
           </w:p>
         </w:tc>
         <w:tc>
           <w:tcPr>
-            <w:tcW w:w="1702" w:type="dxa"/>
+            <w:tcW w:w="1703" w:type="dxa"/>
             <w:tcBorders>
               <w:left w:val="single" w:sz="2" w:space="0" w:color="000000"/>
               <w:bottom w:val="single" w:sz="2" w:space="0" w:color="000000"/>
@@ -6138,7 +5987,7 @@
                 <w:sz w:val="14"/>
                 <w:szCs w:val="14"/>
               </w:rPr>
-              <w:t>Rimuovi commento</w:t>
+              <w:t>Like</w:t>
             </w:r>
           </w:p>
           <w:p>
@@ -6161,7 +6010,14 @@
                 <w:sz w:val="14"/>
                 <w:szCs w:val="14"/>
               </w:rPr>
-              <w:t>Aggiungi votazione</w:t>
+              <w:t>R</w:t>
+            </w:r>
+            <w:r>
+              <w:rPr>
+                <w:sz w:val="14"/>
+                <w:szCs w:val="14"/>
+              </w:rPr>
+              <w:t>emoveLike</w:t>
             </w:r>
           </w:p>
           <w:p>
@@ -6184,7 +6040,7 @@
                 <w:sz w:val="14"/>
                 <w:szCs w:val="14"/>
               </w:rPr>
-              <w:t>Rimuovi votazione</w:t>
+              <w:t>VisualizzaLike</w:t>
             </w:r>
           </w:p>
           <w:p>
@@ -6213,7 +6069,7 @@
         </w:tc>
         <w:tc>
           <w:tcPr>
-            <w:tcW w:w="1589" w:type="dxa"/>
+            <w:tcW w:w="1588" w:type="dxa"/>
             <w:tcBorders>
               <w:left w:val="single" w:sz="2" w:space="0" w:color="000000"/>
               <w:bottom w:val="single" w:sz="2" w:space="0" w:color="000000"/>
@@ -6223,10 +6079,6 @@
             <w:pPr>
               <w:pStyle w:val="Contenutotabella"/>
               <w:widowControl w:val="false"/>
-              <w:numPr>
-                <w:ilvl w:val="0"/>
-                <w:numId w:val="7"/>
-              </w:numPr>
               <w:bidi w:val="0"/>
               <w:jc w:val="left"/>
               <w:rPr>
@@ -6239,7 +6091,6 @@
                 <w:sz w:val="14"/>
                 <w:szCs w:val="14"/>
               </w:rPr>
-              <w:t>VisualizzaPost</w:t>
             </w:r>
           </w:p>
         </w:tc>
@@ -6280,17 +6131,13 @@
                 <w:szCs w:val="14"/>
                 <w:lang w:val="en-US" w:eastAsia="zh-CN" w:bidi="hi-IN"/>
               </w:rPr>
-              <w:t>ModificaGenerePost</w:t>
+              <w:t>RimuoviPost</w:t>
             </w:r>
           </w:p>
           <w:p>
             <w:pPr>
               <w:pStyle w:val="Contenutotabella"/>
               <w:widowControl w:val="false"/>
-              <w:numPr>
-                <w:ilvl w:val="0"/>
-                <w:numId w:val="5"/>
-              </w:numPr>
               <w:bidi w:val="0"/>
               <w:jc w:val="left"/>
               <w:rPr>
@@ -6311,38 +6158,6 @@
                 <w:szCs w:val="14"/>
                 <w:lang w:val="en-US" w:eastAsia="zh-CN" w:bidi="hi-IN"/>
               </w:rPr>
-              <w:t>RimuoviPost</w:t>
-            </w:r>
-          </w:p>
-          <w:p>
-            <w:pPr>
-              <w:pStyle w:val="Contenutotabella"/>
-              <w:widowControl w:val="false"/>
-              <w:numPr>
-                <w:ilvl w:val="0"/>
-                <w:numId w:val="5"/>
-              </w:numPr>
-              <w:bidi w:val="0"/>
-              <w:jc w:val="left"/>
-              <w:rPr>
-                <w:rFonts w:ascii="Liberation Serif" w:hAnsi="Liberation Serif" w:eastAsia="SimSun" w:cs="Mangal"/>
-                <w:color w:val="auto"/>
-                <w:kern w:val="2"/>
-                <w:sz w:val="14"/>
-                <w:szCs w:val="14"/>
-                <w:lang w:val="en-US" w:eastAsia="zh-CN" w:bidi="hi-IN"/>
-              </w:rPr>
-            </w:pPr>
-            <w:r>
-              <w:rPr>
-                <w:rFonts w:eastAsia="SimSun" w:cs="Mangal"/>
-                <w:color w:val="auto"/>
-                <w:kern w:val="2"/>
-                <w:sz w:val="14"/>
-                <w:szCs w:val="14"/>
-                <w:lang w:val="en-US" w:eastAsia="zh-CN" w:bidi="hi-IN"/>
-              </w:rPr>
-              <w:t>RimuoviCommento</w:t>
             </w:r>
           </w:p>
         </w:tc>
@@ -6458,7 +6273,7 @@
         </w:tc>
         <w:tc>
           <w:tcPr>
-            <w:tcW w:w="1702" w:type="dxa"/>
+            <w:tcW w:w="1703" w:type="dxa"/>
             <w:tcBorders>
               <w:left w:val="single" w:sz="2" w:space="0" w:color="000000"/>
               <w:bottom w:val="single" w:sz="2" w:space="0" w:color="000000"/>
@@ -6628,7 +6443,7 @@
         </w:tc>
         <w:tc>
           <w:tcPr>
-            <w:tcW w:w="1589" w:type="dxa"/>
+            <w:tcW w:w="1588" w:type="dxa"/>
             <w:tcBorders>
               <w:left w:val="single" w:sz="2" w:space="0" w:color="000000"/>
               <w:bottom w:val="single" w:sz="2" w:space="0" w:color="000000"/>
@@ -6797,7 +6612,7 @@
                 <w:sz w:val="14"/>
                 <w:szCs w:val="14"/>
               </w:rPr>
-              <w:t>VisualizzaLibro</w:t>
+              <w:t>Visualizza libro</w:t>
             </w:r>
           </w:p>
           <w:p>
@@ -6820,13 +6635,105 @@
                 <w:sz w:val="14"/>
                 <w:szCs w:val="14"/>
               </w:rPr>
+              <w:t>Follow community</w:t>
+            </w:r>
+          </w:p>
+          <w:p>
+            <w:pPr>
+              <w:pStyle w:val="Contenutotabella"/>
+              <w:widowControl w:val="false"/>
+              <w:numPr>
+                <w:ilvl w:val="0"/>
+                <w:numId w:val="9"/>
+              </w:numPr>
+              <w:bidi w:val="0"/>
+              <w:jc w:val="left"/>
+              <w:rPr>
+                <w:sz w:val="14"/>
+                <w:szCs w:val="14"/>
+              </w:rPr>
+            </w:pPr>
+            <w:r>
+              <w:rPr>
+                <w:sz w:val="14"/>
+                <w:szCs w:val="14"/>
+              </w:rPr>
+              <w:t>Unfollow community</w:t>
+            </w:r>
+          </w:p>
+          <w:p>
+            <w:pPr>
+              <w:pStyle w:val="Contenutotabella"/>
+              <w:widowControl w:val="false"/>
+              <w:numPr>
+                <w:ilvl w:val="0"/>
+                <w:numId w:val="9"/>
+              </w:numPr>
+              <w:bidi w:val="0"/>
+              <w:jc w:val="left"/>
+              <w:rPr>
+                <w:sz w:val="14"/>
+                <w:szCs w:val="14"/>
+              </w:rPr>
+            </w:pPr>
+            <w:r>
+              <w:rPr>
+                <w:sz w:val="14"/>
+                <w:szCs w:val="14"/>
+              </w:rPr>
+              <w:t>Visualizza community</w:t>
+            </w:r>
+          </w:p>
+          <w:p>
+            <w:pPr>
+              <w:pStyle w:val="Contenutotabella"/>
+              <w:widowControl w:val="false"/>
+              <w:numPr>
+                <w:ilvl w:val="0"/>
+                <w:numId w:val="9"/>
+              </w:numPr>
+              <w:bidi w:val="0"/>
+              <w:jc w:val="left"/>
+              <w:rPr>
+                <w:sz w:val="14"/>
+                <w:szCs w:val="14"/>
+              </w:rPr>
+            </w:pPr>
+            <w:r>
+              <w:rPr>
+                <w:sz w:val="14"/>
+                <w:szCs w:val="14"/>
+              </w:rPr>
+              <w:t>CreaCommunityByBook</w:t>
+            </w:r>
+          </w:p>
+          <w:p>
+            <w:pPr>
+              <w:pStyle w:val="Contenutotabella"/>
+              <w:widowControl w:val="false"/>
+              <w:numPr>
+                <w:ilvl w:val="0"/>
+                <w:numId w:val="9"/>
+              </w:numPr>
+              <w:bidi w:val="0"/>
+              <w:jc w:val="left"/>
+              <w:rPr>
+                <w:sz w:val="14"/>
+                <w:szCs w:val="14"/>
+              </w:rPr>
+            </w:pPr>
+            <w:r>
+              <w:rPr>
+                <w:sz w:val="14"/>
+                <w:szCs w:val="14"/>
+              </w:rPr>
               <w:t>VisualizzaCommunity</w:t>
             </w:r>
           </w:p>
         </w:tc>
         <w:tc>
           <w:tcPr>
-            <w:tcW w:w="1702" w:type="dxa"/>
+            <w:tcW w:w="1703" w:type="dxa"/>
             <w:tcBorders>
               <w:left w:val="single" w:sz="2" w:space="0" w:color="000000"/>
               <w:bottom w:val="single" w:sz="2" w:space="0" w:color="000000"/>
@@ -6852,7 +6759,7 @@
                 <w:sz w:val="14"/>
                 <w:szCs w:val="14"/>
               </w:rPr>
-              <w:t>Follow libro</w:t>
+              <w:t>Visualizza libro</w:t>
             </w:r>
           </w:p>
           <w:p>
@@ -6875,7 +6782,7 @@
                 <w:sz w:val="14"/>
                 <w:szCs w:val="14"/>
               </w:rPr>
-              <w:t>Unfollow libro</w:t>
+              <w:t>Follow community</w:t>
             </w:r>
           </w:p>
           <w:p>
@@ -6898,7 +6805,7 @@
                 <w:sz w:val="14"/>
                 <w:szCs w:val="14"/>
               </w:rPr>
-              <w:t>Visualizza libro</w:t>
+              <w:t>Unfollow community</w:t>
             </w:r>
           </w:p>
           <w:p>
@@ -6921,7 +6828,7 @@
                 <w:sz w:val="14"/>
                 <w:szCs w:val="14"/>
               </w:rPr>
-              <w:t>Visualizza libri</w:t>
+              <w:t>Visualizza community</w:t>
             </w:r>
           </w:p>
           <w:p>
@@ -6944,7 +6851,7 @@
                 <w:sz w:val="14"/>
                 <w:szCs w:val="14"/>
               </w:rPr>
-              <w:t>Follow community</w:t>
+              <w:t>CreaCommunityByBook</w:t>
             </w:r>
           </w:p>
           <w:p>
@@ -6967,105 +6874,13 @@
                 <w:sz w:val="14"/>
                 <w:szCs w:val="14"/>
               </w:rPr>
-              <w:t>Unfollow community</w:t>
-            </w:r>
-          </w:p>
-          <w:p>
-            <w:pPr>
-              <w:pStyle w:val="Contenutotabella"/>
-              <w:widowControl w:val="false"/>
-              <w:numPr>
-                <w:ilvl w:val="0"/>
-                <w:numId w:val="5"/>
-              </w:numPr>
-              <w:bidi w:val="0"/>
-              <w:jc w:val="left"/>
-              <w:rPr>
-                <w:sz w:val="14"/>
-                <w:szCs w:val="14"/>
-              </w:rPr>
-            </w:pPr>
-            <w:r>
-              <w:rPr>
-                <w:sz w:val="14"/>
-                <w:szCs w:val="14"/>
-              </w:rPr>
-              <w:t>Visualizza communityByLibro</w:t>
-            </w:r>
-          </w:p>
-          <w:p>
-            <w:pPr>
-              <w:pStyle w:val="Contenutotabella"/>
-              <w:widowControl w:val="false"/>
-              <w:numPr>
-                <w:ilvl w:val="0"/>
-                <w:numId w:val="5"/>
-              </w:numPr>
-              <w:bidi w:val="0"/>
-              <w:jc w:val="left"/>
-              <w:rPr>
-                <w:sz w:val="14"/>
-                <w:szCs w:val="14"/>
-              </w:rPr>
-            </w:pPr>
-            <w:r>
-              <w:rPr>
-                <w:sz w:val="14"/>
-                <w:szCs w:val="14"/>
-              </w:rPr>
-              <w:t>crea community</w:t>
-            </w:r>
-          </w:p>
-          <w:p>
-            <w:pPr>
-              <w:pStyle w:val="Contenutotabella"/>
-              <w:widowControl w:val="false"/>
-              <w:numPr>
-                <w:ilvl w:val="0"/>
-                <w:numId w:val="5"/>
-              </w:numPr>
-              <w:bidi w:val="0"/>
-              <w:jc w:val="left"/>
-              <w:rPr>
-                <w:sz w:val="14"/>
-                <w:szCs w:val="14"/>
-              </w:rPr>
-            </w:pPr>
-            <w:r>
-              <w:rPr>
-                <w:sz w:val="14"/>
-                <w:szCs w:val="14"/>
-              </w:rPr>
-              <w:t>VisualizzaLibro</w:t>
-            </w:r>
-          </w:p>
-          <w:p>
-            <w:pPr>
-              <w:pStyle w:val="Contenutotabella"/>
-              <w:widowControl w:val="false"/>
-              <w:numPr>
-                <w:ilvl w:val="0"/>
-                <w:numId w:val="5"/>
-              </w:numPr>
-              <w:bidi w:val="0"/>
-              <w:jc w:val="left"/>
-              <w:rPr>
-                <w:sz w:val="14"/>
-                <w:szCs w:val="14"/>
-              </w:rPr>
-            </w:pPr>
-            <w:r>
-              <w:rPr>
-                <w:sz w:val="14"/>
-                <w:szCs w:val="14"/>
-              </w:rPr>
               <w:t>VisualizzaCommunity</w:t>
             </w:r>
           </w:p>
         </w:tc>
         <w:tc>
           <w:tcPr>
-            <w:tcW w:w="1589" w:type="dxa"/>
+            <w:tcW w:w="1588" w:type="dxa"/>
             <w:tcBorders>
               <w:left w:val="single" w:sz="2" w:space="0" w:color="000000"/>
               <w:bottom w:val="single" w:sz="2" w:space="0" w:color="000000"/>
@@ -7119,7 +6934,99 @@
                 <w:sz w:val="14"/>
                 <w:szCs w:val="14"/>
               </w:rPr>
-              <w:t>VisualizzaLibro</w:t>
+              <w:t>Visualizza libro</w:t>
+            </w:r>
+          </w:p>
+          <w:p>
+            <w:pPr>
+              <w:pStyle w:val="Contenutotabella"/>
+              <w:widowControl w:val="false"/>
+              <w:numPr>
+                <w:ilvl w:val="0"/>
+                <w:numId w:val="5"/>
+              </w:numPr>
+              <w:bidi w:val="0"/>
+              <w:jc w:val="left"/>
+              <w:rPr>
+                <w:sz w:val="14"/>
+                <w:szCs w:val="14"/>
+              </w:rPr>
+            </w:pPr>
+            <w:r>
+              <w:rPr>
+                <w:sz w:val="14"/>
+                <w:szCs w:val="14"/>
+              </w:rPr>
+              <w:t>Follow community</w:t>
+            </w:r>
+          </w:p>
+          <w:p>
+            <w:pPr>
+              <w:pStyle w:val="Contenutotabella"/>
+              <w:widowControl w:val="false"/>
+              <w:numPr>
+                <w:ilvl w:val="0"/>
+                <w:numId w:val="5"/>
+              </w:numPr>
+              <w:bidi w:val="0"/>
+              <w:jc w:val="left"/>
+              <w:rPr>
+                <w:sz w:val="14"/>
+                <w:szCs w:val="14"/>
+              </w:rPr>
+            </w:pPr>
+            <w:r>
+              <w:rPr>
+                <w:sz w:val="14"/>
+                <w:szCs w:val="14"/>
+              </w:rPr>
+              <w:t>Unfollow community</w:t>
+            </w:r>
+          </w:p>
+          <w:p>
+            <w:pPr>
+              <w:pStyle w:val="Contenutotabella"/>
+              <w:widowControl w:val="false"/>
+              <w:numPr>
+                <w:ilvl w:val="0"/>
+                <w:numId w:val="5"/>
+              </w:numPr>
+              <w:bidi w:val="0"/>
+              <w:jc w:val="left"/>
+              <w:rPr>
+                <w:sz w:val="14"/>
+                <w:szCs w:val="14"/>
+              </w:rPr>
+            </w:pPr>
+            <w:r>
+              <w:rPr>
+                <w:sz w:val="14"/>
+                <w:szCs w:val="14"/>
+              </w:rPr>
+              <w:t>Visualizza community</w:t>
+            </w:r>
+          </w:p>
+          <w:p>
+            <w:pPr>
+              <w:pStyle w:val="Contenutotabella"/>
+              <w:widowControl w:val="false"/>
+              <w:numPr>
+                <w:ilvl w:val="0"/>
+                <w:numId w:val="5"/>
+              </w:numPr>
+              <w:bidi w:val="0"/>
+              <w:jc w:val="left"/>
+              <w:rPr>
+                <w:sz w:val="14"/>
+                <w:szCs w:val="14"/>
+              </w:rPr>
+            </w:pPr>
+            <w:r>
+              <w:rPr>
+                <w:sz w:val="14"/>
+                <w:szCs w:val="14"/>
+              </w:rPr>
+              <w:t>CreaCommunityByBook</w:t>
             </w:r>
           </w:p>
           <w:p>
@@ -7832,38 +7739,19 @@
       </w:pPr>
       <w:r>
         <w:rPr/>
-        <w:t>KickUser – consente al moderatore di cacciare un utente dalla propria community</w:t>
+        <w:t>VisualizzaUtenti – consente al moderatore di visualizzare la lista utenti di una sua community</w:t>
       </w:r>
     </w:p>
     <w:p>
       <w:pPr>
         <w:pStyle w:val="Corpodeltesto"/>
         <w:numPr>
-          <w:ilvl w:val="1"/>
+          <w:ilvl w:val="0"/>
           <w:numId w:val="10"/>
         </w:numPr>
         <w:spacing w:before="240" w:after="120"/>
         <w:rPr/>
       </w:pPr>
-      <w:r>
-        <w:rPr/>
-        <w:t>AggiungiModeratore – consente al moderatore di aggiungere un moderatore alla propria community</w:t>
-      </w:r>
-    </w:p>
-    <w:p>
-      <w:pPr>
-        <w:pStyle w:val="Corpodeltesto"/>
-        <w:numPr>
-          <w:ilvl w:val="1"/>
-          <w:numId w:val="10"/>
-        </w:numPr>
-        <w:spacing w:before="240" w:after="120"/>
-        <w:rPr/>
-      </w:pPr>
-      <w:r>
-        <w:rPr/>
-        <w:t xml:space="preserve">RimuoviModeratore – consente al moderatore di </w:t>
-      </w:r>
       <w:r>
         <w:rPr>
           <w:rFonts w:eastAsia="SimSun" w:cs="Mangal"/>
@@ -7873,11 +7761,7 @@
           <w:szCs w:val="24"/>
           <w:lang w:val="en-US" w:eastAsia="zh-CN" w:bidi="hi-IN"/>
         </w:rPr>
-        <w:t>rimuovere</w:t>
-      </w:r>
-      <w:r>
-        <w:rPr/>
-        <w:t xml:space="preserve"> un moderatore alla propria community</w:t>
+        <w:t>Gestione HomePage</w:t>
       </w:r>
     </w:p>
     <w:p>
@@ -7890,70 +7774,6 @@
         <w:spacing w:before="240" w:after="120"/>
         <w:rPr/>
       </w:pPr>
-      <w:r>
-        <w:rPr/>
-        <w:t>RimuoviSegnalazione – consente al moderatore di rimuovere una segnalazione della sua community</w:t>
-      </w:r>
-    </w:p>
-    <w:p>
-      <w:pPr>
-        <w:pStyle w:val="Corpodeltesto"/>
-        <w:numPr>
-          <w:ilvl w:val="1"/>
-          <w:numId w:val="10"/>
-        </w:numPr>
-        <w:spacing w:before="240" w:after="120"/>
-        <w:rPr/>
-      </w:pPr>
-      <w:r>
-        <w:rPr/>
-        <w:t>VisualizzaSegnalazione – consente al moderatore di visualizzare una segnalazione inerente a un post della sua community</w:t>
-      </w:r>
-    </w:p>
-    <w:p>
-      <w:pPr>
-        <w:pStyle w:val="Corpodeltesto"/>
-        <w:numPr>
-          <w:ilvl w:val="1"/>
-          <w:numId w:val="10"/>
-        </w:numPr>
-        <w:spacing w:before="240" w:after="120"/>
-        <w:rPr/>
-      </w:pPr>
-      <w:r>
-        <w:rPr/>
-        <w:t>VisualizzaSegnalazioni – consente al moderatore di visualizzare  la lista segnalazioni inerente alla sua community</w:t>
-      </w:r>
-    </w:p>
-    <w:p>
-      <w:pPr>
-        <w:pStyle w:val="Corpodeltesto"/>
-        <w:numPr>
-          <w:ilvl w:val="1"/>
-          <w:numId w:val="10"/>
-        </w:numPr>
-        <w:spacing w:before="240" w:after="120"/>
-        <w:rPr/>
-      </w:pPr>
-      <w:r>
-        <w:rPr/>
-        <w:t>VisualizzaUtenti – consente al moderatore di visualizzare la lista utenti di una sua community</w:t>
-      </w:r>
-    </w:p>
-    <w:p>
-      <w:pPr>
-        <w:pStyle w:val="Corpodeltesto"/>
-        <w:numPr>
-          <w:ilvl w:val="1"/>
-          <w:numId w:val="10"/>
-        </w:numPr>
-        <w:spacing w:before="240" w:after="120"/>
-        <w:rPr/>
-      </w:pPr>
-      <w:r>
-        <w:rPr/>
-        <w:t xml:space="preserve">VisualizzaModeratori – consente al moderatore di visualizzare </w:t>
-      </w:r>
       <w:r>
         <w:rPr>
           <w:rFonts w:eastAsia="SimSun" w:cs="Mangal"/>
@@ -7963,23 +7783,19 @@
           <w:szCs w:val="24"/>
           <w:lang w:val="en-US" w:eastAsia="zh-CN" w:bidi="hi-IN"/>
         </w:rPr>
-        <w:t>la lista moderatore di una sua community</w:t>
+        <w:t>Ricerca – consente all’utente di ricercare all’interno del sito</w:t>
       </w:r>
     </w:p>
     <w:p>
       <w:pPr>
         <w:pStyle w:val="Corpodeltesto"/>
         <w:numPr>
-          <w:ilvl w:val="1"/>
+          <w:ilvl w:val="0"/>
           <w:numId w:val="10"/>
         </w:numPr>
         <w:spacing w:before="240" w:after="120"/>
         <w:rPr/>
       </w:pPr>
-      <w:r>
-        <w:rPr/>
-        <w:t xml:space="preserve">AccettaSegnalazione – consente al moderatore di </w:t>
-      </w:r>
       <w:r>
         <w:rPr>
           <w:rFonts w:eastAsia="SimSun" w:cs="Mangal"/>
@@ -7989,18 +7805,14 @@
           <w:szCs w:val="24"/>
           <w:lang w:val="en-US" w:eastAsia="zh-CN" w:bidi="hi-IN"/>
         </w:rPr>
-        <w:t>accettare</w:t>
-      </w:r>
-      <w:r>
-        <w:rPr/>
-        <w:t xml:space="preserve"> una segnalazione della sua community ed inviarla agli amministratori</w:t>
+        <w:t>Gestione Post</w:t>
       </w:r>
     </w:p>
     <w:p>
       <w:pPr>
         <w:pStyle w:val="Corpodeltesto"/>
         <w:numPr>
-          <w:ilvl w:val="0"/>
+          <w:ilvl w:val="1"/>
           <w:numId w:val="10"/>
         </w:numPr>
         <w:spacing w:before="240" w:after="120"/>
@@ -8015,7 +7827,7 @@
           <w:szCs w:val="24"/>
           <w:lang w:val="en-US" w:eastAsia="zh-CN" w:bidi="hi-IN"/>
         </w:rPr>
-        <w:t>Gestione HomePage</w:t>
+        <w:t>CaricaPost – consente all’utente di caricare un post in una community</w:t>
       </w:r>
     </w:p>
     <w:p>
@@ -8037,7 +7849,7 @@
           <w:szCs w:val="24"/>
           <w:lang w:val="en-US" w:eastAsia="zh-CN" w:bidi="hi-IN"/>
         </w:rPr>
-        <w:t>VisualizzaNotifiche – consente all’utente di visualizzare le proprie notifiche</w:t>
+        <w:t>ModificaPost – consente all’utente di modificare un proprio post in una community</w:t>
       </w:r>
     </w:p>
     <w:p>
@@ -8059,7 +7871,7 @@
           <w:szCs w:val="24"/>
           <w:lang w:val="en-US" w:eastAsia="zh-CN" w:bidi="hi-IN"/>
         </w:rPr>
-        <w:t>VisualizzaNotifica – consente all’utente di visualizzare una singola notifica</w:t>
+        <w:t>InserisciCommento – consente all’utente di inserire un commento in un post</w:t>
       </w:r>
     </w:p>
     <w:p>
@@ -8081,7 +7893,7 @@
           <w:szCs w:val="24"/>
           <w:lang w:val="en-US" w:eastAsia="zh-CN" w:bidi="hi-IN"/>
         </w:rPr>
-        <w:t>Ricerca – consente all’utente di ricercare all’interno del sito</w:t>
+        <w:t>NuovaSegnalazionePost – consente all’utente di segnalare un post</w:t>
       </w:r>
     </w:p>
     <w:p>
@@ -8103,7 +7915,7 @@
           <w:szCs w:val="24"/>
           <w:lang w:val="en-US" w:eastAsia="zh-CN" w:bidi="hi-IN"/>
         </w:rPr>
-        <w:t>VisualizzaHomePage – consente all’utente di tornare all’homepage</w:t>
+        <w:t>Like – consente all’utente di aggiungere una valutazione positiva a un post</w:t>
       </w:r>
     </w:p>
     <w:p>
@@ -8125,14 +7937,14 @@
           <w:szCs w:val="24"/>
           <w:lang w:val="en-US" w:eastAsia="zh-CN" w:bidi="hi-IN"/>
         </w:rPr>
-        <w:t>VisualizzaHomePageAmministratore – consente all’amministratore di tornare alla homepage amministratore</w:t>
+        <w:t>RemoveLike – consente all’utente di rimuovere la propria valutazione positiva a un post</w:t>
       </w:r>
     </w:p>
     <w:p>
       <w:pPr>
         <w:pStyle w:val="Corpodeltesto"/>
         <w:numPr>
-          <w:ilvl w:val="0"/>
+          <w:ilvl w:val="1"/>
           <w:numId w:val="10"/>
         </w:numPr>
         <w:spacing w:before="240" w:after="120"/>
@@ -8147,7 +7959,7 @@
           <w:szCs w:val="24"/>
           <w:lang w:val="en-US" w:eastAsia="zh-CN" w:bidi="hi-IN"/>
         </w:rPr>
-        <w:t>Gestione Post</w:t>
+        <w:t>VisualizzaPost – consente all’utente di visualizzare un post</w:t>
       </w:r>
     </w:p>
     <w:p>
@@ -8169,20 +7981,18 @@
           <w:szCs w:val="24"/>
           <w:lang w:val="en-US" w:eastAsia="zh-CN" w:bidi="hi-IN"/>
         </w:rPr>
-        <w:t>CaricaPost – consente all’utente di caricare un post in una community</w:t>
+        <w:t xml:space="preserve">RimuoviPost – consente al moderatore o all’utente di rimuovere un post </w:t>
       </w:r>
     </w:p>
     <w:p>
       <w:pPr>
         <w:pStyle w:val="Corpodeltesto"/>
         <w:numPr>
-          <w:ilvl w:val="1"/>
-          <w:numId w:val="10"/>
+          <w:ilvl w:val="0"/>
+          <w:numId w:val="0"/>
         </w:numPr>
         <w:spacing w:before="240" w:after="120"/>
-        <w:rPr/>
-      </w:pPr>
-      <w:r>
+        <w:ind w:left="1080" w:hanging="0"/>
         <w:rPr>
           <w:rFonts w:eastAsia="SimSun" w:cs="Mangal"/>
           <w:color w:val="auto"/>
@@ -8191,18 +8001,6 @@
           <w:szCs w:val="24"/>
           <w:lang w:val="en-US" w:eastAsia="zh-CN" w:bidi="hi-IN"/>
         </w:rPr>
-        <w:t>ModificaPost – consente all’utente di modificare un proprio post in una community</w:t>
-      </w:r>
-    </w:p>
-    <w:p>
-      <w:pPr>
-        <w:pStyle w:val="Corpodeltesto"/>
-        <w:numPr>
-          <w:ilvl w:val="1"/>
-          <w:numId w:val="10"/>
-        </w:numPr>
-        <w:spacing w:before="240" w:after="120"/>
-        <w:rPr/>
       </w:pPr>
       <w:r>
         <w:rPr>
@@ -8213,14 +8011,13 @@
           <w:szCs w:val="24"/>
           <w:lang w:val="en-US" w:eastAsia="zh-CN" w:bidi="hi-IN"/>
         </w:rPr>
-        <w:t>InserisciCommento – consente all’utente di inserire un commento in un post</w:t>
       </w:r>
     </w:p>
     <w:p>
       <w:pPr>
         <w:pStyle w:val="Corpodeltesto"/>
         <w:numPr>
-          <w:ilvl w:val="1"/>
+          <w:ilvl w:val="0"/>
           <w:numId w:val="10"/>
         </w:numPr>
         <w:spacing w:before="240" w:after="120"/>
@@ -8235,7 +8032,7 @@
           <w:szCs w:val="24"/>
           <w:lang w:val="en-US" w:eastAsia="zh-CN" w:bidi="hi-IN"/>
         </w:rPr>
-        <w:t>NuovaSegnalazionePost – consente all’utente di segnalare un post</w:t>
+        <w:t>Gestione Profilo</w:t>
       </w:r>
     </w:p>
     <w:p>
@@ -8243,6 +8040,81 @@
         <w:pStyle w:val="Corpodeltesto"/>
         <w:numPr>
           <w:ilvl w:val="1"/>
+          <w:numId w:val="10"/>
+        </w:numPr>
+        <w:spacing w:before="240" w:after="120"/>
+        <w:rPr/>
+      </w:pPr>
+      <w:r>
+        <w:rPr/>
+        <w:t>ModificaPassword – consente all’utente di modificare la password del proprio account</w:t>
+      </w:r>
+    </w:p>
+    <w:p>
+      <w:pPr>
+        <w:pStyle w:val="Corpodeltesto"/>
+        <w:numPr>
+          <w:ilvl w:val="1"/>
+          <w:numId w:val="10"/>
+        </w:numPr>
+        <w:spacing w:before="240" w:after="120"/>
+        <w:rPr/>
+      </w:pPr>
+      <w:r>
+        <w:rPr/>
+        <w:t>ModificaProfilo – consente all’utente di modificare I dati del proprio profilo</w:t>
+      </w:r>
+    </w:p>
+    <w:p>
+      <w:pPr>
+        <w:pStyle w:val="Corpodeltesto"/>
+        <w:numPr>
+          <w:ilvl w:val="1"/>
+          <w:numId w:val="10"/>
+        </w:numPr>
+        <w:spacing w:before="240" w:after="120"/>
+        <w:rPr/>
+      </w:pPr>
+      <w:r>
+        <w:rPr/>
+        <w:t>ModificaImmagine – consente all’utente di modificare l’immagine del proprio profilo</w:t>
+      </w:r>
+    </w:p>
+    <w:p>
+      <w:pPr>
+        <w:pStyle w:val="Corpodeltesto"/>
+        <w:numPr>
+          <w:ilvl w:val="1"/>
+          <w:numId w:val="10"/>
+        </w:numPr>
+        <w:spacing w:before="240" w:after="120"/>
+        <w:rPr/>
+      </w:pPr>
+      <w:r>
+        <w:rPr/>
+        <w:t>EliminaAccount – consente all’utente di eliminare il proprio account</w:t>
+      </w:r>
+    </w:p>
+    <w:p>
+      <w:pPr>
+        <w:pStyle w:val="Corpodeltesto"/>
+        <w:numPr>
+          <w:ilvl w:val="1"/>
+          <w:numId w:val="10"/>
+        </w:numPr>
+        <w:spacing w:before="240" w:after="120"/>
+        <w:rPr/>
+      </w:pPr>
+      <w:r>
+        <w:rPr/>
+        <w:t>VisualizzaProfilo – consente all’utente di visualizzare il proprio profilo o quello di un altro utente</w:t>
+      </w:r>
+    </w:p>
+    <w:p>
+      <w:pPr>
+        <w:pStyle w:val="Corpodeltesto"/>
+        <w:numPr>
+          <w:ilvl w:val="0"/>
           <w:numId w:val="10"/>
         </w:numPr>
         <w:spacing w:before="240" w:after="120"/>
@@ -8257,7 +8129,7 @@
           <w:szCs w:val="24"/>
           <w:lang w:val="en-US" w:eastAsia="zh-CN" w:bidi="hi-IN"/>
         </w:rPr>
-        <w:t>UtenteRimuoviPost – consente all’utente di rimuovere un proprio post</w:t>
+        <w:t>Gestione Libro</w:t>
       </w:r>
     </w:p>
     <w:p>
@@ -8279,7 +8151,7 @@
           <w:szCs w:val="24"/>
           <w:lang w:val="en-US" w:eastAsia="zh-CN" w:bidi="hi-IN"/>
         </w:rPr>
-        <w:t>UtenteRimuoviCommento – consente all’utente di rimuovere un proprio commento</w:t>
+        <w:t>VisualizzaLibro – consente all’utente di visualizzare I dati di un libro</w:t>
       </w:r>
     </w:p>
     <w:p>
@@ -8301,375 +8173,7 @@
           <w:szCs w:val="24"/>
           <w:lang w:val="en-US" w:eastAsia="zh-CN" w:bidi="hi-IN"/>
         </w:rPr>
-        <w:t>AggiungiVotazione – consente all’utente di aggiungere una valutazione positiva a un post</w:t>
-      </w:r>
-    </w:p>
-    <w:p>
-      <w:pPr>
-        <w:pStyle w:val="Corpodeltesto"/>
-        <w:numPr>
-          <w:ilvl w:val="1"/>
-          <w:numId w:val="10"/>
-        </w:numPr>
-        <w:spacing w:before="240" w:after="120"/>
-        <w:rPr/>
-      </w:pPr>
-      <w:r>
-        <w:rPr>
-          <w:rFonts w:eastAsia="SimSun" w:cs="Mangal"/>
-          <w:color w:val="auto"/>
-          <w:kern w:val="2"/>
-          <w:sz w:val="24"/>
-          <w:szCs w:val="24"/>
-          <w:lang w:val="en-US" w:eastAsia="zh-CN" w:bidi="hi-IN"/>
-        </w:rPr>
-        <w:t>RimuoviVotazione – consente all’utente di rimuovere la propria valutazione positiva a un post</w:t>
-      </w:r>
-    </w:p>
-    <w:p>
-      <w:pPr>
-        <w:pStyle w:val="Corpodeltesto"/>
-        <w:numPr>
-          <w:ilvl w:val="1"/>
-          <w:numId w:val="10"/>
-        </w:numPr>
-        <w:spacing w:before="240" w:after="120"/>
-        <w:rPr/>
-      </w:pPr>
-      <w:r>
-        <w:rPr>
-          <w:rFonts w:eastAsia="SimSun" w:cs="Mangal"/>
-          <w:color w:val="auto"/>
-          <w:kern w:val="2"/>
-          <w:sz w:val="24"/>
-          <w:szCs w:val="24"/>
-          <w:lang w:val="en-US" w:eastAsia="zh-CN" w:bidi="hi-IN"/>
-        </w:rPr>
-        <w:t>VisualizzaPost – consente all’utente di visualizzare un post</w:t>
-      </w:r>
-    </w:p>
-    <w:p>
-      <w:pPr>
-        <w:pStyle w:val="Corpodeltesto"/>
-        <w:numPr>
-          <w:ilvl w:val="1"/>
-          <w:numId w:val="10"/>
-        </w:numPr>
-        <w:spacing w:before="240" w:after="120"/>
-        <w:rPr/>
-      </w:pPr>
-      <w:r>
-        <w:rPr>
-          <w:rFonts w:eastAsia="SimSun" w:cs="Mangal"/>
-          <w:color w:val="auto"/>
-          <w:kern w:val="2"/>
-          <w:sz w:val="24"/>
-          <w:szCs w:val="24"/>
-          <w:lang w:val="en-US" w:eastAsia="zh-CN" w:bidi="hi-IN"/>
-        </w:rPr>
-        <w:t>ModificaGenerePost – consente all’utente di modificare il genere di un suo post</w:t>
-      </w:r>
-    </w:p>
-    <w:p>
-      <w:pPr>
-        <w:pStyle w:val="Corpodeltesto"/>
-        <w:numPr>
-          <w:ilvl w:val="1"/>
-          <w:numId w:val="10"/>
-        </w:numPr>
-        <w:spacing w:before="240" w:after="120"/>
-        <w:rPr/>
-      </w:pPr>
-      <w:r>
-        <w:rPr>
-          <w:rFonts w:eastAsia="SimSun" w:cs="Mangal"/>
-          <w:color w:val="auto"/>
-          <w:kern w:val="2"/>
-          <w:sz w:val="24"/>
-          <w:szCs w:val="24"/>
-          <w:lang w:val="en-US" w:eastAsia="zh-CN" w:bidi="hi-IN"/>
-        </w:rPr>
-        <w:t>ModeratoreRimuoviPost – consente al moderatore di rimuovere un post che va contro le regole della community</w:t>
-      </w:r>
-    </w:p>
-    <w:p>
-      <w:pPr>
-        <w:pStyle w:val="Corpodeltesto"/>
-        <w:numPr>
-          <w:ilvl w:val="1"/>
-          <w:numId w:val="10"/>
-        </w:numPr>
-        <w:spacing w:before="240" w:after="120"/>
-        <w:rPr/>
-      </w:pPr>
-      <w:r>
-        <w:rPr>
-          <w:rFonts w:eastAsia="SimSun" w:cs="Mangal"/>
-          <w:color w:val="auto"/>
-          <w:kern w:val="2"/>
-          <w:sz w:val="24"/>
-          <w:szCs w:val="24"/>
-          <w:lang w:val="en-US" w:eastAsia="zh-CN" w:bidi="hi-IN"/>
-        </w:rPr>
-        <w:t>ModeratoreRimuoviCommento – consente all’utente di rimuovere un commento offensivo o che va contro le regole della community</w:t>
-      </w:r>
-    </w:p>
-    <w:p>
-      <w:pPr>
-        <w:pStyle w:val="Corpodeltesto"/>
-        <w:numPr>
-          <w:ilvl w:val="0"/>
-          <w:numId w:val="10"/>
-        </w:numPr>
-        <w:spacing w:before="240" w:after="120"/>
-        <w:rPr/>
-      </w:pPr>
-      <w:r>
-        <w:rPr>
-          <w:rFonts w:eastAsia="SimSun" w:cs="Mangal"/>
-          <w:color w:val="auto"/>
-          <w:kern w:val="2"/>
-          <w:sz w:val="24"/>
-          <w:szCs w:val="24"/>
-          <w:lang w:val="en-US" w:eastAsia="zh-CN" w:bidi="hi-IN"/>
-        </w:rPr>
-        <w:t>Gestione Profilo</w:t>
-      </w:r>
-    </w:p>
-    <w:p>
-      <w:pPr>
-        <w:pStyle w:val="Corpodeltesto"/>
-        <w:numPr>
-          <w:ilvl w:val="1"/>
-          <w:numId w:val="10"/>
-        </w:numPr>
-        <w:spacing w:before="240" w:after="120"/>
-        <w:rPr/>
-      </w:pPr>
-      <w:r>
-        <w:rPr/>
-        <w:t>ModificaPassword – consente all’utente di modificare la password del proprio account</w:t>
-      </w:r>
-    </w:p>
-    <w:p>
-      <w:pPr>
-        <w:pStyle w:val="Corpodeltesto"/>
-        <w:numPr>
-          <w:ilvl w:val="1"/>
-          <w:numId w:val="10"/>
-        </w:numPr>
-        <w:spacing w:before="240" w:after="120"/>
-        <w:rPr/>
-      </w:pPr>
-      <w:r>
-        <w:rPr/>
-        <w:t>ModificaProfilo – consente all’utente di modificare I dati del proprio profilo</w:t>
-      </w:r>
-    </w:p>
-    <w:p>
-      <w:pPr>
-        <w:pStyle w:val="Corpodeltesto"/>
-        <w:numPr>
-          <w:ilvl w:val="1"/>
-          <w:numId w:val="10"/>
-        </w:numPr>
-        <w:spacing w:before="240" w:after="120"/>
-        <w:rPr/>
-      </w:pPr>
-      <w:r>
-        <w:rPr/>
-        <w:t>ModificaImmagine – consente all’utente di modificare l’immagine del proprio profilo</w:t>
-      </w:r>
-    </w:p>
-    <w:p>
-      <w:pPr>
-        <w:pStyle w:val="Corpodeltesto"/>
-        <w:numPr>
-          <w:ilvl w:val="1"/>
-          <w:numId w:val="10"/>
-        </w:numPr>
-        <w:spacing w:before="240" w:after="120"/>
-        <w:rPr/>
-      </w:pPr>
-      <w:r>
-        <w:rPr/>
-        <w:t>EliminaAccount – consente all’utente di eliminare il proprio account</w:t>
-      </w:r>
-    </w:p>
-    <w:p>
-      <w:pPr>
-        <w:pStyle w:val="Corpodeltesto"/>
-        <w:numPr>
-          <w:ilvl w:val="1"/>
-          <w:numId w:val="10"/>
-        </w:numPr>
-        <w:spacing w:before="240" w:after="120"/>
-        <w:rPr/>
-      </w:pPr>
-      <w:r>
-        <w:rPr/>
-        <w:t>VisualizzaProfilo – consente all’utente di visualizzare il proprio profilo o quello di un altro utente</w:t>
-      </w:r>
-    </w:p>
-    <w:p>
-      <w:pPr>
-        <w:pStyle w:val="Corpodeltesto"/>
-        <w:numPr>
-          <w:ilvl w:val="1"/>
-          <w:numId w:val="10"/>
-        </w:numPr>
-        <w:spacing w:before="240" w:after="120"/>
-        <w:rPr/>
-      </w:pPr>
-      <w:r>
-        <w:rPr/>
-        <w:t>ReadLibro – consente all’utente di aggiungere un libro alla sua libreria personale</w:t>
-      </w:r>
-    </w:p>
-    <w:p>
-      <w:pPr>
-        <w:pStyle w:val="Corpodeltesto"/>
-        <w:numPr>
-          <w:ilvl w:val="1"/>
-          <w:numId w:val="10"/>
-        </w:numPr>
-        <w:spacing w:before="240" w:after="120"/>
-        <w:rPr/>
-      </w:pPr>
-      <w:r>
-        <w:rPr/>
-        <w:t>UnreadLibro – consente all’utente di aggiungere un libro alla sua libreria personale</w:t>
-      </w:r>
-    </w:p>
-    <w:p>
-      <w:pPr>
-        <w:pStyle w:val="Corpodeltesto"/>
-        <w:numPr>
-          <w:ilvl w:val="0"/>
-          <w:numId w:val="10"/>
-        </w:numPr>
-        <w:spacing w:before="240" w:after="120"/>
-        <w:rPr/>
-      </w:pPr>
-      <w:r>
-        <w:rPr>
-          <w:rFonts w:eastAsia="SimSun" w:cs="Mangal"/>
-          <w:color w:val="auto"/>
-          <w:kern w:val="2"/>
-          <w:sz w:val="24"/>
-          <w:szCs w:val="24"/>
-          <w:lang w:val="en-US" w:eastAsia="zh-CN" w:bidi="hi-IN"/>
-        </w:rPr>
-        <w:t>Gestione Libro</w:t>
-      </w:r>
-    </w:p>
-    <w:p>
-      <w:pPr>
-        <w:pStyle w:val="Corpodeltesto"/>
-        <w:numPr>
-          <w:ilvl w:val="1"/>
-          <w:numId w:val="10"/>
-        </w:numPr>
-        <w:spacing w:before="240" w:after="120"/>
-        <w:rPr/>
-      </w:pPr>
-      <w:r>
-        <w:rPr>
-          <w:rFonts w:eastAsia="SimSun" w:cs="Mangal"/>
-          <w:color w:val="auto"/>
-          <w:kern w:val="2"/>
-          <w:sz w:val="24"/>
-          <w:szCs w:val="24"/>
-          <w:lang w:val="en-US" w:eastAsia="zh-CN" w:bidi="hi-IN"/>
-        </w:rPr>
-        <w:t>VisualizzaLibro – consente all’utente di visualizzare I dati di un libro</w:t>
-      </w:r>
-    </w:p>
-    <w:p>
-      <w:pPr>
-        <w:pStyle w:val="Corpodeltesto"/>
-        <w:numPr>
-          <w:ilvl w:val="1"/>
-          <w:numId w:val="10"/>
-        </w:numPr>
-        <w:spacing w:before="240" w:after="120"/>
-        <w:rPr/>
-      </w:pPr>
-      <w:r>
-        <w:rPr>
-          <w:rFonts w:eastAsia="SimSun" w:cs="Mangal"/>
-          <w:color w:val="auto"/>
-          <w:kern w:val="2"/>
-          <w:sz w:val="24"/>
-          <w:szCs w:val="24"/>
-          <w:lang w:val="en-US" w:eastAsia="zh-CN" w:bidi="hi-IN"/>
-        </w:rPr>
         <w:t>VisualizzaCommunity – consente all’utente di visualizzare una community</w:t>
-      </w:r>
-    </w:p>
-    <w:p>
-      <w:pPr>
-        <w:pStyle w:val="Corpodeltesto"/>
-        <w:numPr>
-          <w:ilvl w:val="1"/>
-          <w:numId w:val="10"/>
-        </w:numPr>
-        <w:spacing w:before="240" w:after="120"/>
-        <w:rPr/>
-      </w:pPr>
-      <w:r>
-        <w:rPr/>
-        <w:t xml:space="preserve">FollowLibro </w:t>
-      </w:r>
-      <w:r>
-        <w:rPr>
-          <w:rFonts w:eastAsia="SimSun" w:cs="Mangal"/>
-          <w:color w:val="auto"/>
-          <w:kern w:val="2"/>
-          <w:sz w:val="24"/>
-          <w:szCs w:val="24"/>
-          <w:lang w:val="en-US" w:eastAsia="zh-CN" w:bidi="hi-IN"/>
-        </w:rPr>
-        <w:t>– consente all’utente di seguire un libro con tutti I post relativi ad esso</w:t>
-      </w:r>
-    </w:p>
-    <w:p>
-      <w:pPr>
-        <w:pStyle w:val="Corpodeltesto"/>
-        <w:numPr>
-          <w:ilvl w:val="1"/>
-          <w:numId w:val="10"/>
-        </w:numPr>
-        <w:spacing w:before="240" w:after="120"/>
-        <w:rPr/>
-      </w:pPr>
-      <w:r>
-        <w:rPr/>
-        <w:t xml:space="preserve">UnfollowLibro </w:t>
-      </w:r>
-      <w:r>
-        <w:rPr>
-          <w:rFonts w:eastAsia="SimSun" w:cs="Mangal"/>
-          <w:color w:val="auto"/>
-          <w:kern w:val="2"/>
-          <w:sz w:val="24"/>
-          <w:szCs w:val="24"/>
-          <w:lang w:val="en-US" w:eastAsia="zh-CN" w:bidi="hi-IN"/>
-        </w:rPr>
-        <w:t xml:space="preserve">– consente all’utente </w:t>
-      </w:r>
-      <w:r>
-        <w:rPr>
-          <w:rFonts w:eastAsia="SimSun" w:cs="Mangal"/>
-          <w:b w:val="false"/>
-          <w:bCs w:val="false"/>
-          <w:color w:val="auto"/>
-          <w:kern w:val="2"/>
-          <w:sz w:val="24"/>
-          <w:szCs w:val="24"/>
-          <w:lang w:val="en-US" w:eastAsia="zh-CN" w:bidi="hi-IN"/>
-        </w:rPr>
-        <w:t>di non seguire un libro con tutti I post relativi ad esso</w:t>
       </w:r>
     </w:p>
     <w:p>

</xml_diff>